<commit_message>
vault backup: 2023-10-05 16:13:08
</commit_message>
<xml_diff>
--- a/Vakken/Journalistieke en Redactionele Vaardigheden/Interview/Interviewplan_JortSiemes_VincentIcke FS.docx
+++ b/Vakken/Journalistieke en Redactionele Vaardigheden/Interview/Interviewplan_JortSiemes_VincentIcke FS.docx
@@ -414,7 +414,7 @@
     </w:p>
     <w:p>
       <w:pPr>
-        <w:pStyle w:val="Lijstalinea"/>
+        <w:pStyle w:val="ListParagraph"/>
         <w:numPr>
           <w:ilvl w:val="0"/>
           <w:numId w:val="9"/>
@@ -458,7 +458,7 @@
       <w:commentRangeEnd w:id="0"/>
       <w:r>
         <w:rPr>
-          <w:rStyle w:val="Verwijzingopmerking"/>
+          <w:rStyle w:val="CommentReference"/>
           <w:rFonts w:eastAsiaTheme="minorHAnsi"/>
           <w:lang w:val="nl-NL" w:eastAsia="en-US"/>
         </w:rPr>
@@ -474,7 +474,7 @@
     </w:p>
     <w:p>
       <w:pPr>
-        <w:pStyle w:val="Lijstalinea"/>
+        <w:pStyle w:val="ListParagraph"/>
         <w:numPr>
           <w:ilvl w:val="0"/>
           <w:numId w:val="9"/>
@@ -494,7 +494,7 @@
     </w:p>
     <w:p>
       <w:pPr>
-        <w:pStyle w:val="Lijstalinea"/>
+        <w:pStyle w:val="ListParagraph"/>
         <w:numPr>
           <w:ilvl w:val="0"/>
           <w:numId w:val="9"/>
@@ -580,7 +580,7 @@
       <w:commentRangeEnd w:id="1"/>
       <w:r>
         <w:rPr>
-          <w:rStyle w:val="Verwijzingopmerking"/>
+          <w:rStyle w:val="CommentReference"/>
         </w:rPr>
         <w:commentReference w:id="1"/>
       </w:r>
@@ -617,7 +617,7 @@
     </w:p>
     <w:p>
       <w:pPr>
-        <w:pStyle w:val="Normaalweb"/>
+        <w:pStyle w:val="NormalWeb"/>
         <w:numPr>
           <w:ilvl w:val="0"/>
           <w:numId w:val="9"/>
@@ -642,7 +642,7 @@
     </w:p>
     <w:p>
       <w:pPr>
-        <w:pStyle w:val="Normaalweb"/>
+        <w:pStyle w:val="NormalWeb"/>
         <w:numPr>
           <w:ilvl w:val="0"/>
           <w:numId w:val="9"/>
@@ -667,7 +667,7 @@
     </w:p>
     <w:p>
       <w:pPr>
-        <w:pStyle w:val="Normaalweb"/>
+        <w:pStyle w:val="NormalWeb"/>
         <w:numPr>
           <w:ilvl w:val="0"/>
           <w:numId w:val="9"/>
@@ -707,7 +707,7 @@
           <w:szCs w:val="22"/>
           <w:lang w:eastAsia="en-US"/>
         </w:rPr>
-        <w:t xml:space="preserve"> and </w:t>
+        <w:t xml:space="preserve"> </w:t>
       </w:r>
       <w:proofErr w:type="spellStart"/>
       <w:r>
@@ -717,13 +717,33 @@
           <w:szCs w:val="22"/>
           <w:lang w:eastAsia="en-US"/>
         </w:rPr>
+        <w:t>and</w:t>
+      </w:r>
+      <w:proofErr w:type="spellEnd"/>
+      <w:r>
+        <w:rPr>
+          <w:rFonts w:ascii="Simplistic Sans" w:eastAsiaTheme="minorHAnsi" w:hAnsi="Simplistic Sans" w:cstheme="minorBidi"/>
+          <w:sz w:val="22"/>
+          <w:szCs w:val="22"/>
+          <w:lang w:eastAsia="en-US"/>
+        </w:rPr>
+        <w:t xml:space="preserve"> </w:t>
+      </w:r>
+      <w:proofErr w:type="spellStart"/>
+      <w:r>
+        <w:rPr>
+          <w:rFonts w:ascii="Simplistic Sans" w:eastAsiaTheme="minorHAnsi" w:hAnsi="Simplistic Sans" w:cstheme="minorBidi"/>
+          <w:sz w:val="22"/>
+          <w:szCs w:val="22"/>
+          <w:lang w:eastAsia="en-US"/>
+        </w:rPr>
         <w:t>drawing</w:t>
       </w:r>
       <w:proofErr w:type="spellEnd"/>
     </w:p>
     <w:p>
       <w:pPr>
-        <w:pStyle w:val="Normaalweb"/>
+        <w:pStyle w:val="NormalWeb"/>
         <w:numPr>
           <w:ilvl w:val="0"/>
           <w:numId w:val="9"/>
@@ -768,7 +788,7 @@
     </w:p>
     <w:p>
       <w:pPr>
-        <w:pStyle w:val="Normaalweb"/>
+        <w:pStyle w:val="NormalWeb"/>
         <w:numPr>
           <w:ilvl w:val="0"/>
           <w:numId w:val="9"/>
@@ -853,7 +873,7 @@
     </w:p>
     <w:p>
       <w:pPr>
-        <w:pStyle w:val="Normaalweb"/>
+        <w:pStyle w:val="NormalWeb"/>
         <w:numPr>
           <w:ilvl w:val="0"/>
           <w:numId w:val="9"/>
@@ -896,7 +916,7 @@
     </w:p>
     <w:p>
       <w:pPr>
-        <w:pStyle w:val="Normaalweb"/>
+        <w:pStyle w:val="NormalWeb"/>
         <w:shd w:val="clear" w:color="auto" w:fill="FFFFFF"/>
         <w:rPr>
           <w:rFonts w:ascii="Simplistic Sans Bold" w:eastAsiaTheme="minorHAnsi" w:hAnsi="Simplistic Sans Bold" w:cstheme="minorBidi"/>
@@ -917,7 +937,7 @@
     </w:p>
     <w:p>
       <w:pPr>
-        <w:pStyle w:val="Normaalweb"/>
+        <w:pStyle w:val="NormalWeb"/>
         <w:numPr>
           <w:ilvl w:val="0"/>
           <w:numId w:val="9"/>
@@ -942,7 +962,7 @@
     </w:p>
     <w:p>
       <w:pPr>
-        <w:pStyle w:val="Normaalweb"/>
+        <w:pStyle w:val="NormalWeb"/>
         <w:numPr>
           <w:ilvl w:val="0"/>
           <w:numId w:val="9"/>
@@ -987,7 +1007,7 @@
     </w:p>
     <w:p>
       <w:pPr>
-        <w:pStyle w:val="Normaalweb"/>
+        <w:pStyle w:val="NormalWeb"/>
         <w:numPr>
           <w:ilvl w:val="0"/>
           <w:numId w:val="9"/>
@@ -1012,7 +1032,7 @@
     </w:p>
     <w:p>
       <w:pPr>
-        <w:pStyle w:val="Normaalweb"/>
+        <w:pStyle w:val="NormalWeb"/>
         <w:numPr>
           <w:ilvl w:val="0"/>
           <w:numId w:val="9"/>
@@ -1077,7 +1097,7 @@
     </w:p>
     <w:p>
       <w:pPr>
-        <w:pStyle w:val="Normaalweb"/>
+        <w:pStyle w:val="NormalWeb"/>
         <w:numPr>
           <w:ilvl w:val="0"/>
           <w:numId w:val="9"/>
@@ -1103,7 +1123,7 @@
     </w:p>
     <w:p>
       <w:pPr>
-        <w:pStyle w:val="Normaalweb"/>
+        <w:pStyle w:val="NormalWeb"/>
         <w:numPr>
           <w:ilvl w:val="0"/>
           <w:numId w:val="9"/>
@@ -1128,7 +1148,7 @@
     </w:p>
     <w:p>
       <w:pPr>
-        <w:pStyle w:val="Normaalweb"/>
+        <w:pStyle w:val="NormalWeb"/>
         <w:numPr>
           <w:ilvl w:val="0"/>
           <w:numId w:val="9"/>
@@ -1174,7 +1194,7 @@
     </w:p>
     <w:p>
       <w:pPr>
-        <w:pStyle w:val="Normaalweb"/>
+        <w:pStyle w:val="NormalWeb"/>
         <w:numPr>
           <w:ilvl w:val="0"/>
           <w:numId w:val="9"/>
@@ -1211,7 +1231,7 @@
       <w:commentRangeEnd w:id="2"/>
       <w:r>
         <w:rPr>
-          <w:rStyle w:val="Verwijzingopmerking"/>
+          <w:rStyle w:val="CommentReference"/>
           <w:rFonts w:asciiTheme="minorHAnsi" w:eastAsiaTheme="minorHAnsi" w:hAnsiTheme="minorHAnsi" w:cstheme="minorBidi"/>
           <w:lang w:eastAsia="en-US"/>
         </w:rPr>
@@ -1237,7 +1257,7 @@
     </w:p>
     <w:p>
       <w:pPr>
-        <w:pStyle w:val="Normaalweb"/>
+        <w:pStyle w:val="NormalWeb"/>
         <w:shd w:val="clear" w:color="auto" w:fill="FFFFFF"/>
         <w:rPr>
           <w:rFonts w:ascii="Simplistic Sans Bold" w:eastAsiaTheme="minorHAnsi" w:hAnsi="Simplistic Sans Bold" w:cstheme="minorBidi"/>
@@ -1258,7 +1278,7 @@
     </w:p>
     <w:p>
       <w:pPr>
-        <w:pStyle w:val="Normaalweb"/>
+        <w:pStyle w:val="NormalWeb"/>
         <w:numPr>
           <w:ilvl w:val="0"/>
           <w:numId w:val="4"/>
@@ -1283,7 +1303,7 @@
     </w:p>
     <w:p>
       <w:pPr>
-        <w:pStyle w:val="Normaalweb"/>
+        <w:pStyle w:val="NormalWeb"/>
         <w:numPr>
           <w:ilvl w:val="0"/>
           <w:numId w:val="4"/>
@@ -1318,7 +1338,7 @@
       <w:commentRangeEnd w:id="3"/>
       <w:r>
         <w:rPr>
-          <w:rStyle w:val="Verwijzingopmerking"/>
+          <w:rStyle w:val="CommentReference"/>
           <w:rFonts w:asciiTheme="minorHAnsi" w:eastAsiaTheme="minorHAnsi" w:hAnsiTheme="minorHAnsi" w:cstheme="minorBidi"/>
           <w:lang w:eastAsia="en-US"/>
         </w:rPr>
@@ -1336,7 +1356,7 @@
     </w:p>
     <w:p>
       <w:pPr>
-        <w:pStyle w:val="Normaalweb"/>
+        <w:pStyle w:val="NormalWeb"/>
         <w:numPr>
           <w:ilvl w:val="0"/>
           <w:numId w:val="4"/>
@@ -1361,7 +1381,7 @@
     </w:p>
     <w:p>
       <w:pPr>
-        <w:pStyle w:val="Normaalweb"/>
+        <w:pStyle w:val="NormalWeb"/>
         <w:shd w:val="clear" w:color="auto" w:fill="FFFFFF"/>
         <w:rPr>
           <w:rFonts w:ascii="Simplistic Sans Bold" w:eastAsiaTheme="minorHAnsi" w:hAnsi="Simplistic Sans Bold" w:cstheme="minorBidi"/>
@@ -1382,7 +1402,7 @@
     </w:p>
     <w:p>
       <w:pPr>
-        <w:pStyle w:val="Normaalweb"/>
+        <w:pStyle w:val="NormalWeb"/>
         <w:numPr>
           <w:ilvl w:val="0"/>
           <w:numId w:val="4"/>
@@ -1407,7 +1427,7 @@
     </w:p>
     <w:p>
       <w:pPr>
-        <w:pStyle w:val="Normaalweb"/>
+        <w:pStyle w:val="NormalWeb"/>
         <w:numPr>
           <w:ilvl w:val="0"/>
           <w:numId w:val="4"/>
@@ -1432,7 +1452,7 @@
     </w:p>
     <w:p>
       <w:pPr>
-        <w:pStyle w:val="Normaalweb"/>
+        <w:pStyle w:val="NormalWeb"/>
         <w:numPr>
           <w:ilvl w:val="0"/>
           <w:numId w:val="4"/>
@@ -1457,7 +1477,7 @@
     </w:p>
     <w:p>
       <w:pPr>
-        <w:pStyle w:val="Normaalweb"/>
+        <w:pStyle w:val="NormalWeb"/>
         <w:numPr>
           <w:ilvl w:val="0"/>
           <w:numId w:val="4"/>
@@ -1492,7 +1512,7 @@
       <w:commentRangeEnd w:id="4"/>
       <w:r>
         <w:rPr>
-          <w:rStyle w:val="Verwijzingopmerking"/>
+          <w:rStyle w:val="CommentReference"/>
           <w:rFonts w:asciiTheme="minorHAnsi" w:eastAsiaTheme="minorHAnsi" w:hAnsiTheme="minorHAnsi" w:cstheme="minorBidi"/>
           <w:lang w:eastAsia="en-US"/>
         </w:rPr>
@@ -1501,7 +1521,7 @@
     </w:p>
     <w:p>
       <w:pPr>
-        <w:pStyle w:val="Normaalweb"/>
+        <w:pStyle w:val="NormalWeb"/>
         <w:numPr>
           <w:ilvl w:val="0"/>
           <w:numId w:val="4"/>
@@ -1581,7 +1601,7 @@
       <w:commentRangeEnd w:id="5"/>
       <w:r>
         <w:rPr>
-          <w:rStyle w:val="Verwijzingopmerking"/>
+          <w:rStyle w:val="CommentReference"/>
           <w:rFonts w:asciiTheme="minorHAnsi" w:eastAsiaTheme="minorHAnsi" w:hAnsiTheme="minorHAnsi" w:cstheme="minorBidi"/>
           <w:lang w:eastAsia="en-US"/>
         </w:rPr>
@@ -1599,7 +1619,7 @@
     </w:p>
     <w:p>
       <w:pPr>
-        <w:pStyle w:val="Normaalweb"/>
+        <w:pStyle w:val="NormalWeb"/>
         <w:numPr>
           <w:ilvl w:val="0"/>
           <w:numId w:val="4"/>
@@ -1624,7 +1644,7 @@
     </w:p>
     <w:p>
       <w:pPr>
-        <w:pStyle w:val="Normaalweb"/>
+        <w:pStyle w:val="NormalWeb"/>
         <w:numPr>
           <w:ilvl w:val="0"/>
           <w:numId w:val="4"/>
@@ -1685,7 +1705,7 @@
     </w:p>
     <w:p>
       <w:pPr>
-        <w:pStyle w:val="Normaalweb"/>
+        <w:pStyle w:val="NormalWeb"/>
         <w:numPr>
           <w:ilvl w:val="0"/>
           <w:numId w:val="4"/>
@@ -1711,7 +1731,7 @@
       <w:commentRangeEnd w:id="6"/>
       <w:r>
         <w:rPr>
-          <w:rStyle w:val="Verwijzingopmerking"/>
+          <w:rStyle w:val="CommentReference"/>
           <w:rFonts w:asciiTheme="minorHAnsi" w:eastAsiaTheme="minorHAnsi" w:hAnsiTheme="minorHAnsi" w:cstheme="minorBidi"/>
           <w:lang w:eastAsia="en-US"/>
         </w:rPr>
@@ -1720,7 +1740,7 @@
     </w:p>
     <w:p>
       <w:pPr>
-        <w:pStyle w:val="Normaalweb"/>
+        <w:pStyle w:val="NormalWeb"/>
         <w:numPr>
           <w:ilvl w:val="0"/>
           <w:numId w:val="4"/>
@@ -1745,7 +1765,7 @@
     </w:p>
     <w:p>
       <w:pPr>
-        <w:pStyle w:val="Normaalweb"/>
+        <w:pStyle w:val="NormalWeb"/>
         <w:numPr>
           <w:ilvl w:val="0"/>
           <w:numId w:val="4"/>
@@ -1789,7 +1809,7 @@
       <w:commentRangeEnd w:id="7"/>
       <w:r>
         <w:rPr>
-          <w:rStyle w:val="Verwijzingopmerking"/>
+          <w:rStyle w:val="CommentReference"/>
           <w:rFonts w:asciiTheme="minorHAnsi" w:eastAsiaTheme="minorHAnsi" w:hAnsiTheme="minorHAnsi" w:cstheme="minorBidi"/>
           <w:lang w:eastAsia="en-US"/>
         </w:rPr>
@@ -1798,7 +1818,7 @@
     </w:p>
     <w:p>
       <w:pPr>
-        <w:pStyle w:val="Normaalweb"/>
+        <w:pStyle w:val="NormalWeb"/>
         <w:numPr>
           <w:ilvl w:val="0"/>
           <w:numId w:val="4"/>
@@ -1823,7 +1843,7 @@
     </w:p>
     <w:p>
       <w:pPr>
-        <w:pStyle w:val="Normaalweb"/>
+        <w:pStyle w:val="NormalWeb"/>
         <w:shd w:val="clear" w:color="auto" w:fill="FFFFFF"/>
         <w:rPr>
           <w:rFonts w:ascii="Simplistic Sans Bold" w:eastAsiaTheme="minorHAnsi" w:hAnsi="Simplistic Sans Bold" w:cstheme="minorBidi"/>
@@ -1844,7 +1864,7 @@
     </w:p>
     <w:p>
       <w:pPr>
-        <w:pStyle w:val="Lijstalinea"/>
+        <w:pStyle w:val="ListParagraph"/>
         <w:numPr>
           <w:ilvl w:val="0"/>
           <w:numId w:val="4"/>
@@ -1866,7 +1886,7 @@
     </w:p>
     <w:p>
       <w:pPr>
-        <w:pStyle w:val="Lijstalinea"/>
+        <w:pStyle w:val="ListParagraph"/>
         <w:numPr>
           <w:ilvl w:val="0"/>
           <w:numId w:val="4"/>
@@ -1896,7 +1916,7 @@
       <w:commentRangeEnd w:id="8"/>
       <w:r>
         <w:rPr>
-          <w:rStyle w:val="Verwijzingopmerking"/>
+          <w:rStyle w:val="CommentReference"/>
           <w:rFonts w:eastAsiaTheme="minorHAnsi"/>
           <w:lang w:val="nl-NL" w:eastAsia="en-US"/>
         </w:rPr>
@@ -1925,11 +1945,11 @@
   <w:comment w:id="0" w:author="Schuurmans, F.E. (Floor)" w:date="2023-10-04T13:03:00Z" w:initials="FS">
     <w:p>
       <w:pPr>
-        <w:pStyle w:val="Tekstopmerking"/>
-      </w:pPr>
-      <w:r>
-        <w:rPr>
-          <w:rStyle w:val="Verwijzingopmerking"/>
+        <w:pStyle w:val="CommentText"/>
+      </w:pPr>
+      <w:r>
+        <w:rPr>
+          <w:rStyle w:val="CommentReference"/>
         </w:rPr>
         <w:annotationRef/>
       </w:r>
@@ -1941,11 +1961,11 @@
   <w:comment w:id="1" w:author="Schuurmans, F.E. (Floor)" w:date="2023-10-04T13:00:00Z" w:initials="FS">
     <w:p>
       <w:pPr>
-        <w:pStyle w:val="Tekstopmerking"/>
-      </w:pPr>
-      <w:r>
-        <w:rPr>
-          <w:rStyle w:val="Verwijzingopmerking"/>
+        <w:pStyle w:val="CommentText"/>
+      </w:pPr>
+      <w:r>
+        <w:rPr>
+          <w:rStyle w:val="CommentReference"/>
         </w:rPr>
         <w:annotationRef/>
       </w:r>
@@ -1957,11 +1977,11 @@
   <w:comment w:id="2" w:author="Schuurmans, F.E. (Floor)" w:date="2023-10-04T13:06:00Z" w:initials="FS">
     <w:p>
       <w:pPr>
-        <w:pStyle w:val="Tekstopmerking"/>
-      </w:pPr>
-      <w:r>
-        <w:rPr>
-          <w:rStyle w:val="Verwijzingopmerking"/>
+        <w:pStyle w:val="CommentText"/>
+      </w:pPr>
+      <w:r>
+        <w:rPr>
+          <w:rStyle w:val="CommentReference"/>
         </w:rPr>
         <w:annotationRef/>
       </w:r>
@@ -1973,11 +1993,11 @@
   <w:comment w:id="3" w:author="Schuurmans, F.E. (Floor)" w:date="2023-10-04T13:00:00Z" w:initials="FS">
     <w:p>
       <w:pPr>
-        <w:pStyle w:val="Tekstopmerking"/>
-      </w:pPr>
-      <w:r>
-        <w:rPr>
-          <w:rStyle w:val="Verwijzingopmerking"/>
+        <w:pStyle w:val="CommentText"/>
+      </w:pPr>
+      <w:r>
+        <w:rPr>
+          <w:rStyle w:val="CommentReference"/>
         </w:rPr>
         <w:annotationRef/>
       </w:r>
@@ -1989,11 +2009,11 @@
   <w:comment w:id="4" w:author="Schuurmans, F.E. (Floor)" w:date="2023-10-04T13:06:00Z" w:initials="FS">
     <w:p>
       <w:pPr>
-        <w:pStyle w:val="Tekstopmerking"/>
-      </w:pPr>
-      <w:r>
-        <w:rPr>
-          <w:rStyle w:val="Verwijzingopmerking"/>
+        <w:pStyle w:val="CommentText"/>
+      </w:pPr>
+      <w:r>
+        <w:rPr>
+          <w:rStyle w:val="CommentReference"/>
         </w:rPr>
         <w:annotationRef/>
       </w:r>
@@ -2005,11 +2025,11 @@
   <w:comment w:id="5" w:author="Schuurmans, F.E. (Floor)" w:date="2023-10-04T13:01:00Z" w:initials="FS">
     <w:p>
       <w:pPr>
-        <w:pStyle w:val="Tekstopmerking"/>
-      </w:pPr>
-      <w:r>
-        <w:rPr>
-          <w:rStyle w:val="Verwijzingopmerking"/>
+        <w:pStyle w:val="CommentText"/>
+      </w:pPr>
+      <w:r>
+        <w:rPr>
+          <w:rStyle w:val="CommentReference"/>
         </w:rPr>
         <w:annotationRef/>
       </w:r>
@@ -2021,11 +2041,11 @@
   <w:comment w:id="6" w:author="Schuurmans, F.E. (Floor)" w:date="2023-10-04T13:02:00Z" w:initials="FS">
     <w:p>
       <w:pPr>
-        <w:pStyle w:val="Tekstopmerking"/>
-      </w:pPr>
-      <w:r>
-        <w:rPr>
-          <w:rStyle w:val="Verwijzingopmerking"/>
+        <w:pStyle w:val="CommentText"/>
+      </w:pPr>
+      <w:r>
+        <w:rPr>
+          <w:rStyle w:val="CommentReference"/>
         </w:rPr>
         <w:annotationRef/>
       </w:r>
@@ -2037,11 +2057,11 @@
   <w:comment w:id="7" w:author="Schuurmans, F.E. (Floor)" w:date="2023-10-04T13:05:00Z" w:initials="FS">
     <w:p>
       <w:pPr>
-        <w:pStyle w:val="Tekstopmerking"/>
-      </w:pPr>
-      <w:r>
-        <w:rPr>
-          <w:rStyle w:val="Verwijzingopmerking"/>
+        <w:pStyle w:val="CommentText"/>
+      </w:pPr>
+      <w:r>
+        <w:rPr>
+          <w:rStyle w:val="CommentReference"/>
         </w:rPr>
         <w:annotationRef/>
       </w:r>
@@ -2053,11 +2073,11 @@
   <w:comment w:id="8" w:author="Schuurmans, F.E. (Floor)" w:date="2023-10-04T13:04:00Z" w:initials="FS">
     <w:p>
       <w:pPr>
-        <w:pStyle w:val="Tekstopmerking"/>
-      </w:pPr>
-      <w:r>
-        <w:rPr>
-          <w:rStyle w:val="Verwijzingopmerking"/>
+        <w:pStyle w:val="CommentText"/>
+      </w:pPr>
+      <w:r>
+        <w:rPr>
+          <w:rStyle w:val="CommentReference"/>
         </w:rPr>
         <w:annotationRef/>
       </w:r>
@@ -3147,7 +3167,7 @@
         <w:rFonts w:asciiTheme="minorHAnsi" w:eastAsiaTheme="minorHAnsi" w:hAnsiTheme="minorHAnsi" w:cstheme="minorBidi"/>
         <w:sz w:val="22"/>
         <w:szCs w:val="22"/>
-        <w:lang w:eastAsia="en-US" w:bidi="ar-SA"/>
+        <w:lang w:val="en-NL" w:eastAsia="en-US" w:bidi="ar-SA"/>
       </w:rPr>
     </w:rPrDefault>
     <w:pPrDefault>
@@ -3534,7 +3554,7 @@
     <w:lsdException w:name="Unresolved Mention" w:semiHidden="1" w:unhideWhenUsed="1"/>
     <w:lsdException w:name="Smart Link" w:semiHidden="1" w:unhideWhenUsed="1"/>
   </w:latentStyles>
-  <w:style w:type="paragraph" w:default="1" w:styleId="Standaard">
+  <w:style w:type="paragraph" w:default="1" w:styleId="Normal">
     <w:name w:val="Normal"/>
     <w:qFormat/>
     <w:rsid w:val="00A57476"/>
@@ -3545,13 +3565,13 @@
       <w:lang w:val="nl-NL"/>
     </w:rPr>
   </w:style>
-  <w:style w:type="character" w:default="1" w:styleId="Standaardalinea-lettertype">
+  <w:style w:type="character" w:default="1" w:styleId="DefaultParagraphFont">
     <w:name w:val="Default Paragraph Font"/>
     <w:uiPriority w:val="1"/>
     <w:semiHidden/>
     <w:unhideWhenUsed/>
   </w:style>
-  <w:style w:type="table" w:default="1" w:styleId="Standaardtabel">
+  <w:style w:type="table" w:default="1" w:styleId="TableNormal">
     <w:name w:val="Normal Table"/>
     <w:uiPriority w:val="99"/>
     <w:semiHidden/>
@@ -3566,15 +3586,15 @@
       </w:tblCellMar>
     </w:tblPr>
   </w:style>
-  <w:style w:type="numbering" w:default="1" w:styleId="Geenlijst">
+  <w:style w:type="numbering" w:default="1" w:styleId="NoList">
     <w:name w:val="No List"/>
     <w:uiPriority w:val="99"/>
     <w:semiHidden/>
     <w:unhideWhenUsed/>
   </w:style>
-  <w:style w:type="paragraph" w:styleId="Normaalweb">
+  <w:style w:type="paragraph" w:styleId="NormalWeb">
     <w:name w:val="Normal (Web)"/>
-    <w:basedOn w:val="Standaard"/>
+    <w:basedOn w:val="Normal"/>
     <w:uiPriority w:val="99"/>
     <w:unhideWhenUsed/>
     <w:rsid w:val="00A57476"/>
@@ -3588,9 +3608,9 @@
       <w:lang w:eastAsia="nl-NL"/>
     </w:rPr>
   </w:style>
-  <w:style w:type="paragraph" w:styleId="Lijstalinea">
+  <w:style w:type="paragraph" w:styleId="ListParagraph">
     <w:name w:val="List Paragraph"/>
-    <w:basedOn w:val="Standaard"/>
+    <w:basedOn w:val="Normal"/>
     <w:uiPriority w:val="34"/>
     <w:qFormat/>
     <w:rsid w:val="00A57476"/>
@@ -3606,7 +3626,7 @@
   </w:style>
   <w:style w:type="character" w:styleId="Hyperlink">
     <w:name w:val="Hyperlink"/>
-    <w:basedOn w:val="Standaardalinea-lettertype"/>
+    <w:basedOn w:val="DefaultParagraphFont"/>
     <w:uiPriority w:val="99"/>
     <w:unhideWhenUsed/>
     <w:rsid w:val="00A57476"/>
@@ -3615,9 +3635,9 @@
       <w:u w:val="single"/>
     </w:rPr>
   </w:style>
-  <w:style w:type="character" w:styleId="Onopgelostemelding">
+  <w:style w:type="character" w:styleId="UnresolvedMention">
     <w:name w:val="Unresolved Mention"/>
-    <w:basedOn w:val="Standaardalinea-lettertype"/>
+    <w:basedOn w:val="DefaultParagraphFont"/>
     <w:uiPriority w:val="99"/>
     <w:semiHidden/>
     <w:unhideWhenUsed/>
@@ -3627,9 +3647,9 @@
       <w:shd w:val="clear" w:color="auto" w:fill="E1DFDD"/>
     </w:rPr>
   </w:style>
-  <w:style w:type="character" w:styleId="GevolgdeHyperlink">
+  <w:style w:type="character" w:styleId="FollowedHyperlink">
     <w:name w:val="FollowedHyperlink"/>
-    <w:basedOn w:val="Standaardalinea-lettertype"/>
+    <w:basedOn w:val="DefaultParagraphFont"/>
     <w:uiPriority w:val="99"/>
     <w:semiHidden/>
     <w:unhideWhenUsed/>
@@ -3639,9 +3659,9 @@
       <w:u w:val="single"/>
     </w:rPr>
   </w:style>
-  <w:style w:type="character" w:styleId="Verwijzingopmerking">
+  <w:style w:type="character" w:styleId="CommentReference">
     <w:name w:val="annotation reference"/>
-    <w:basedOn w:val="Standaardalinea-lettertype"/>
+    <w:basedOn w:val="DefaultParagraphFont"/>
     <w:uiPriority w:val="99"/>
     <w:semiHidden/>
     <w:unhideWhenUsed/>
@@ -3651,10 +3671,10 @@
       <w:szCs w:val="16"/>
     </w:rPr>
   </w:style>
-  <w:style w:type="paragraph" w:styleId="Tekstopmerking">
+  <w:style w:type="paragraph" w:styleId="CommentText">
     <w:name w:val="annotation text"/>
-    <w:basedOn w:val="Standaard"/>
-    <w:link w:val="TekstopmerkingChar"/>
+    <w:basedOn w:val="Normal"/>
+    <w:link w:val="CommentTextChar"/>
     <w:uiPriority w:val="99"/>
     <w:unhideWhenUsed/>
     <w:rsid w:val="00FD1F83"/>
@@ -3666,10 +3686,10 @@
       <w:szCs w:val="20"/>
     </w:rPr>
   </w:style>
-  <w:style w:type="character" w:customStyle="1" w:styleId="TekstopmerkingChar">
-    <w:name w:val="Tekst opmerking Char"/>
-    <w:basedOn w:val="Standaardalinea-lettertype"/>
-    <w:link w:val="Tekstopmerking"/>
+  <w:style w:type="character" w:customStyle="1" w:styleId="CommentTextChar">
+    <w:name w:val="Comment Text Char"/>
+    <w:basedOn w:val="DefaultParagraphFont"/>
+    <w:link w:val="CommentText"/>
     <w:uiPriority w:val="99"/>
     <w:rsid w:val="00FD1F83"/>
     <w:rPr>
@@ -3678,11 +3698,11 @@
       <w:lang w:val="nl-NL"/>
     </w:rPr>
   </w:style>
-  <w:style w:type="paragraph" w:styleId="Onderwerpvanopmerking">
+  <w:style w:type="paragraph" w:styleId="CommentSubject">
     <w:name w:val="annotation subject"/>
-    <w:basedOn w:val="Tekstopmerking"/>
-    <w:next w:val="Tekstopmerking"/>
-    <w:link w:val="OnderwerpvanopmerkingChar"/>
+    <w:basedOn w:val="CommentText"/>
+    <w:next w:val="CommentText"/>
+    <w:link w:val="CommentSubjectChar"/>
     <w:uiPriority w:val="99"/>
     <w:semiHidden/>
     <w:unhideWhenUsed/>
@@ -3692,10 +3712,10 @@
       <w:bCs/>
     </w:rPr>
   </w:style>
-  <w:style w:type="character" w:customStyle="1" w:styleId="OnderwerpvanopmerkingChar">
-    <w:name w:val="Onderwerp van opmerking Char"/>
-    <w:basedOn w:val="TekstopmerkingChar"/>
-    <w:link w:val="Onderwerpvanopmerking"/>
+  <w:style w:type="character" w:customStyle="1" w:styleId="CommentSubjectChar">
+    <w:name w:val="Comment Subject Char"/>
+    <w:basedOn w:val="CommentTextChar"/>
+    <w:link w:val="CommentSubject"/>
     <w:uiPriority w:val="99"/>
     <w:semiHidden/>
     <w:rsid w:val="00FD1F83"/>

</xml_diff>